<commit_message>
Implementing the CanActivate system
</commit_message>
<xml_diff>
--- a/Angular/aula 4.docx
+++ b/Angular/aula 4.docx
@@ -4,7 +4,752 @@
   <w:body>
     <w:p>
       <w:r>
-        <w:t>4K</w:t>
+        <w:t>Criei o card componente</w:t>
+      </w:r>
+      <w:r>
+        <w:rPr>
+          <w:noProof/>
+        </w:rPr>
+        <w:drawing>
+          <wp:inline distT="0" distB="0" distL="0" distR="0" wp14:anchorId="14A37699" wp14:editId="5E0988DF">
+            <wp:extent cx="2030185" cy="502587"/>
+            <wp:effectExtent l="0" t="0" r="8255" b="0"/>
+            <wp:docPr id="1" name="Imagem 1"/>
+            <wp:cNvGraphicFramePr>
+              <a:graphicFrameLocks xmlns:a="http://schemas.openxmlformats.org/drawingml/2006/main" noChangeAspect="1"/>
+            </wp:cNvGraphicFramePr>
+            <a:graphic xmlns:a="http://schemas.openxmlformats.org/drawingml/2006/main">
+              <a:graphicData uri="http://schemas.openxmlformats.org/drawingml/2006/picture">
+                <pic:pic xmlns:pic="http://schemas.openxmlformats.org/drawingml/2006/picture">
+                  <pic:nvPicPr>
+                    <pic:cNvPr id="1" name=""/>
+                    <pic:cNvPicPr/>
+                  </pic:nvPicPr>
+                  <pic:blipFill>
+                    <a:blip r:embed="rId4"/>
+                    <a:stretch>
+                      <a:fillRect/>
+                    </a:stretch>
+                  </pic:blipFill>
+                  <pic:spPr>
+                    <a:xfrm>
+                      <a:off x="0" y="0"/>
+                      <a:ext cx="2061158" cy="510255"/>
+                    </a:xfrm>
+                    <a:prstGeom prst="rect">
+                      <a:avLst/>
+                    </a:prstGeom>
+                  </pic:spPr>
+                </pic:pic>
+              </a:graphicData>
+            </a:graphic>
+          </wp:inline>
+        </w:drawing>
+      </w:r>
+    </w:p>
+    <w:p>
+      <w:r>
+        <w:rPr>
+          <w:noProof/>
+        </w:rPr>
+        <w:drawing>
+          <wp:inline distT="0" distB="0" distL="0" distR="0" wp14:anchorId="539026B8" wp14:editId="2E2D61D8">
+            <wp:extent cx="3558736" cy="861646"/>
+            <wp:effectExtent l="0" t="0" r="3810" b="0"/>
+            <wp:docPr id="5" name="Imagem 5"/>
+            <wp:cNvGraphicFramePr>
+              <a:graphicFrameLocks xmlns:a="http://schemas.openxmlformats.org/drawingml/2006/main" noChangeAspect="1"/>
+            </wp:cNvGraphicFramePr>
+            <a:graphic xmlns:a="http://schemas.openxmlformats.org/drawingml/2006/main">
+              <a:graphicData uri="http://schemas.openxmlformats.org/drawingml/2006/picture">
+                <pic:pic xmlns:pic="http://schemas.openxmlformats.org/drawingml/2006/picture">
+                  <pic:nvPicPr>
+                    <pic:cNvPr id="1" name=""/>
+                    <pic:cNvPicPr/>
+                  </pic:nvPicPr>
+                  <pic:blipFill>
+                    <a:blip r:embed="rId5"/>
+                    <a:stretch>
+                      <a:fillRect/>
+                    </a:stretch>
+                  </pic:blipFill>
+                  <pic:spPr>
+                    <a:xfrm>
+                      <a:off x="0" y="0"/>
+                      <a:ext cx="3571846" cy="864820"/>
+                    </a:xfrm>
+                    <a:prstGeom prst="rect">
+                      <a:avLst/>
+                    </a:prstGeom>
+                  </pic:spPr>
+                </pic:pic>
+              </a:graphicData>
+            </a:graphic>
+          </wp:inline>
+        </w:drawing>
+      </w:r>
+      <w:r>
+        <w:t>Aqui está seu HTML</w:t>
+      </w:r>
+    </w:p>
+    <w:p>
+      <w:r>
+        <w:rPr>
+          <w:noProof/>
+        </w:rPr>
+        <w:drawing>
+          <wp:inline distT="0" distB="0" distL="0" distR="0" wp14:anchorId="2D3DB9D8" wp14:editId="621008E8">
+            <wp:extent cx="4056185" cy="546612"/>
+            <wp:effectExtent l="0" t="0" r="1905" b="6350"/>
+            <wp:docPr id="3" name="Imagem 3"/>
+            <wp:cNvGraphicFramePr>
+              <a:graphicFrameLocks xmlns:a="http://schemas.openxmlformats.org/drawingml/2006/main" noChangeAspect="1"/>
+            </wp:cNvGraphicFramePr>
+            <a:graphic xmlns:a="http://schemas.openxmlformats.org/drawingml/2006/main">
+              <a:graphicData uri="http://schemas.openxmlformats.org/drawingml/2006/picture">
+                <pic:pic xmlns:pic="http://schemas.openxmlformats.org/drawingml/2006/picture">
+                  <pic:nvPicPr>
+                    <pic:cNvPr id="1" name=""/>
+                    <pic:cNvPicPr/>
+                  </pic:nvPicPr>
+                  <pic:blipFill>
+                    <a:blip r:embed="rId6"/>
+                    <a:stretch>
+                      <a:fillRect/>
+                    </a:stretch>
+                  </pic:blipFill>
+                  <pic:spPr>
+                    <a:xfrm>
+                      <a:off x="0" y="0"/>
+                      <a:ext cx="4099205" cy="552409"/>
+                    </a:xfrm>
+                    <a:prstGeom prst="rect">
+                      <a:avLst/>
+                    </a:prstGeom>
+                  </pic:spPr>
+                </pic:pic>
+              </a:graphicData>
+            </a:graphic>
+          </wp:inline>
+        </w:drawing>
+      </w:r>
+    </w:p>
+    <w:p>
+      <w:r>
+        <w:t>Colocando componentes dentro dos outros</w:t>
+      </w:r>
+      <w:r>
+        <w:t xml:space="preserve"> ^</w:t>
+      </w:r>
+    </w:p>
+    <w:p>
+      <w:r>
+        <w:t>ng new roteamento</w:t>
+      </w:r>
+    </w:p>
+    <w:p>
+      <w:r>
+        <w:t>npm i @angular/router (Trabalhar com o roteamento de páginas)</w:t>
+      </w:r>
+    </w:p>
+    <w:p>
+      <w:r>
+        <w:t>ng generate app route</w:t>
+      </w:r>
+    </w:p>
+    <w:p>
+      <w:r>
+        <w:t xml:space="preserve">ng g module app-routing --flat --module </w:t>
+      </w:r>
+      <w:r>
+        <w:t>app</w:t>
+      </w:r>
+      <w:r>
+        <w:t xml:space="preserve"> (</w:t>
+      </w:r>
+      <w:r>
+        <w:t>Criando um arquivo modulo dentro da pasta já)</w:t>
+      </w:r>
+    </w:p>
+    <w:p>
+      <w:r>
+        <w:drawing>
+          <wp:inline distT="0" distB="0" distL="0" distR="0" wp14:anchorId="66A7D4C1" wp14:editId="558618D9">
+            <wp:extent cx="2255328" cy="330200"/>
+            <wp:effectExtent l="0" t="0" r="0" b="0"/>
+            <wp:docPr id="6" name="Imagem 6"/>
+            <wp:cNvGraphicFramePr>
+              <a:graphicFrameLocks xmlns:a="http://schemas.openxmlformats.org/drawingml/2006/main" noChangeAspect="1"/>
+            </wp:cNvGraphicFramePr>
+            <a:graphic xmlns:a="http://schemas.openxmlformats.org/drawingml/2006/main">
+              <a:graphicData uri="http://schemas.openxmlformats.org/drawingml/2006/picture">
+                <pic:pic xmlns:pic="http://schemas.openxmlformats.org/drawingml/2006/picture">
+                  <pic:nvPicPr>
+                    <pic:cNvPr id="1" name=""/>
+                    <pic:cNvPicPr/>
+                  </pic:nvPicPr>
+                  <pic:blipFill>
+                    <a:blip r:embed="rId7"/>
+                    <a:stretch>
+                      <a:fillRect/>
+                    </a:stretch>
+                  </pic:blipFill>
+                  <pic:spPr>
+                    <a:xfrm>
+                      <a:off x="0" y="0"/>
+                      <a:ext cx="2413965" cy="353426"/>
+                    </a:xfrm>
+                    <a:prstGeom prst="rect">
+                      <a:avLst/>
+                    </a:prstGeom>
+                  </pic:spPr>
+                </pic:pic>
+              </a:graphicData>
+            </a:graphic>
+          </wp:inline>
+        </w:drawing>
+      </w:r>
+    </w:p>
+    <w:p>
+      <w:pPr>
+        <w:rPr>
+          <w:u w:val="single"/>
+        </w:rPr>
+      </w:pPr>
+      <w:r>
+        <w:drawing>
+          <wp:inline distT="0" distB="0" distL="0" distR="0" wp14:anchorId="2E4621EB" wp14:editId="3E272381">
+            <wp:extent cx="2537775" cy="1473200"/>
+            <wp:effectExtent l="0" t="0" r="0" b="0"/>
+            <wp:docPr id="7" name="Imagem 7"/>
+            <wp:cNvGraphicFramePr>
+              <a:graphicFrameLocks xmlns:a="http://schemas.openxmlformats.org/drawingml/2006/main" noChangeAspect="1"/>
+            </wp:cNvGraphicFramePr>
+            <a:graphic xmlns:a="http://schemas.openxmlformats.org/drawingml/2006/main">
+              <a:graphicData uri="http://schemas.openxmlformats.org/drawingml/2006/picture">
+                <pic:pic xmlns:pic="http://schemas.openxmlformats.org/drawingml/2006/picture">
+                  <pic:nvPicPr>
+                    <pic:cNvPr id="1" name=""/>
+                    <pic:cNvPicPr/>
+                  </pic:nvPicPr>
+                  <pic:blipFill>
+                    <a:blip r:embed="rId8"/>
+                    <a:stretch>
+                      <a:fillRect/>
+                    </a:stretch>
+                  </pic:blipFill>
+                  <pic:spPr>
+                    <a:xfrm>
+                      <a:off x="0" y="0"/>
+                      <a:ext cx="2541268" cy="1475228"/>
+                    </a:xfrm>
+                    <a:prstGeom prst="rect">
+                      <a:avLst/>
+                    </a:prstGeom>
+                  </pic:spPr>
+                </pic:pic>
+              </a:graphicData>
+            </a:graphic>
+          </wp:inline>
+        </w:drawing>
+      </w:r>
+      <w:r>
+        <w:t>Dentro do modulo retirar o imports e o Common</w:t>
+      </w:r>
+    </w:p>
+    <w:p>
+      <w:r>
+        <w:drawing>
+          <wp:inline distT="0" distB="0" distL="0" distR="0" wp14:anchorId="2479F756" wp14:editId="48B78E1C">
+            <wp:extent cx="4206680" cy="1517650"/>
+            <wp:effectExtent l="0" t="0" r="3810" b="6350"/>
+            <wp:docPr id="8" name="Imagem 8"/>
+            <wp:cNvGraphicFramePr>
+              <a:graphicFrameLocks xmlns:a="http://schemas.openxmlformats.org/drawingml/2006/main" noChangeAspect="1"/>
+            </wp:cNvGraphicFramePr>
+            <a:graphic xmlns:a="http://schemas.openxmlformats.org/drawingml/2006/main">
+              <a:graphicData uri="http://schemas.openxmlformats.org/drawingml/2006/picture">
+                <pic:pic xmlns:pic="http://schemas.openxmlformats.org/drawingml/2006/picture">
+                  <pic:nvPicPr>
+                    <pic:cNvPr id="1" name=""/>
+                    <pic:cNvPicPr/>
+                  </pic:nvPicPr>
+                  <pic:blipFill>
+                    <a:blip r:embed="rId9"/>
+                    <a:stretch>
+                      <a:fillRect/>
+                    </a:stretch>
+                  </pic:blipFill>
+                  <pic:spPr>
+                    <a:xfrm>
+                      <a:off x="0" y="0"/>
+                      <a:ext cx="4216552" cy="1521212"/>
+                    </a:xfrm>
+                    <a:prstGeom prst="rect">
+                      <a:avLst/>
+                    </a:prstGeom>
+                  </pic:spPr>
+                </pic:pic>
+              </a:graphicData>
+            </a:graphic>
+          </wp:inline>
+        </w:drawing>
+      </w:r>
+      <w:r>
+        <w:t>Adicionando o routerModule e a variável routes e posteriormente preciso criar o componente “PrimeirapaginaComponent”</w:t>
+      </w:r>
+    </w:p>
+    <w:p>
+      <w:r>
+        <w:drawing>
+          <wp:inline distT="0" distB="0" distL="0" distR="0" wp14:anchorId="55E07342" wp14:editId="00C78631">
+            <wp:extent cx="1676400" cy="260013"/>
+            <wp:effectExtent l="0" t="0" r="0" b="6985"/>
+            <wp:docPr id="9" name="Imagem 9"/>
+            <wp:cNvGraphicFramePr>
+              <a:graphicFrameLocks xmlns:a="http://schemas.openxmlformats.org/drawingml/2006/main" noChangeAspect="1"/>
+            </wp:cNvGraphicFramePr>
+            <a:graphic xmlns:a="http://schemas.openxmlformats.org/drawingml/2006/main">
+              <a:graphicData uri="http://schemas.openxmlformats.org/drawingml/2006/picture">
+                <pic:pic xmlns:pic="http://schemas.openxmlformats.org/drawingml/2006/picture">
+                  <pic:nvPicPr>
+                    <pic:cNvPr id="1" name=""/>
+                    <pic:cNvPicPr/>
+                  </pic:nvPicPr>
+                  <pic:blipFill>
+                    <a:blip r:embed="rId10"/>
+                    <a:stretch>
+                      <a:fillRect/>
+                    </a:stretch>
+                  </pic:blipFill>
+                  <pic:spPr>
+                    <a:xfrm>
+                      <a:off x="0" y="0"/>
+                      <a:ext cx="1696345" cy="263107"/>
+                    </a:xfrm>
+                    <a:prstGeom prst="rect">
+                      <a:avLst/>
+                    </a:prstGeom>
+                  </pic:spPr>
+                </pic:pic>
+              </a:graphicData>
+            </a:graphic>
+          </wp:inline>
+        </w:drawing>
+      </w:r>
+      <w:r>
+        <w:t>Adiciona o exports no module</w:t>
+      </w:r>
+    </w:p>
+    <w:p>
+      <w:r>
+        <w:drawing>
+          <wp:inline distT="0" distB="0" distL="0" distR="0" wp14:anchorId="1BCA78DE" wp14:editId="35B647BF">
+            <wp:extent cx="2292350" cy="195524"/>
+            <wp:effectExtent l="0" t="0" r="0" b="0"/>
+            <wp:docPr id="10" name="Imagem 10"/>
+            <wp:cNvGraphicFramePr>
+              <a:graphicFrameLocks xmlns:a="http://schemas.openxmlformats.org/drawingml/2006/main" noChangeAspect="1"/>
+            </wp:cNvGraphicFramePr>
+            <a:graphic xmlns:a="http://schemas.openxmlformats.org/drawingml/2006/main">
+              <a:graphicData uri="http://schemas.openxmlformats.org/drawingml/2006/picture">
+                <pic:pic xmlns:pic="http://schemas.openxmlformats.org/drawingml/2006/picture">
+                  <pic:nvPicPr>
+                    <pic:cNvPr id="1" name=""/>
+                    <pic:cNvPicPr/>
+                  </pic:nvPicPr>
+                  <pic:blipFill>
+                    <a:blip r:embed="rId11"/>
+                    <a:stretch>
+                      <a:fillRect/>
+                    </a:stretch>
+                  </pic:blipFill>
+                  <pic:spPr>
+                    <a:xfrm>
+                      <a:off x="0" y="0"/>
+                      <a:ext cx="2332095" cy="198914"/>
+                    </a:xfrm>
+                    <a:prstGeom prst="rect">
+                      <a:avLst/>
+                    </a:prstGeom>
+                  </pic:spPr>
+                </pic:pic>
+              </a:graphicData>
+            </a:graphic>
+          </wp:inline>
+        </w:drawing>
+      </w:r>
+      <w:r>
+        <w:t>Adiciona no html d</w:t>
+      </w:r>
+      <w:r>
+        <w:t>o projeto</w:t>
+      </w:r>
+    </w:p>
+    <w:p>
+      <w:r>
+        <w:rPr>
+          <w:b/>
+          <w:bCs/>
+        </w:rPr>
+        <w:t xml:space="preserve">ng serve --open </w:t>
+      </w:r>
+      <w:r>
+        <w:t>(Assim que ele coloca o servidor no ar ele abre o navegador)</w:t>
+      </w:r>
+    </w:p>
+    <w:p>
+      <w:hyperlink r:id="rId12" w:history="1">
+        <w:r>
+          <w:rPr>
+            <w:rStyle w:val="Hyperlink"/>
+            <w:b/>
+            <w:bCs/>
+          </w:rPr>
+          <w:t>http://localhost:4200/primeira-pagina</w:t>
+        </w:r>
+      </w:hyperlink>
+      <w:r>
+        <w:rPr>
+          <w:b/>
+          <w:bCs/>
+        </w:rPr>
+        <w:t xml:space="preserve"> </w:t>
+      </w:r>
+      <w:r>
+        <w:t xml:space="preserve">(Quando eu coloco o nome do componente junto, ele abre o componente </w:t>
+      </w:r>
+      <w:r>
+        <w:t>no navegador)</w:t>
+      </w:r>
+    </w:p>
+    <w:p>
+      <w:pPr>
+        <w:rPr>
+          <w:b/>
+          <w:bCs/>
+        </w:rPr>
+      </w:pPr>
+      <w:r>
+        <w:rPr>
+          <w:b/>
+          <w:bCs/>
+        </w:rPr>
+        <w:t xml:space="preserve"> </w:t>
+      </w:r>
+      <w:r>
+        <w:rPr>
+          <w:b/>
+          <w:bCs/>
+        </w:rPr>
+        <w:drawing>
+          <wp:inline distT="0" distB="0" distL="0" distR="0" wp14:anchorId="68D62407" wp14:editId="30B1F096">
+            <wp:extent cx="3498850" cy="862781"/>
+            <wp:effectExtent l="0" t="0" r="6350" b="0"/>
+            <wp:docPr id="11" name="Imagem 11"/>
+            <wp:cNvGraphicFramePr>
+              <a:graphicFrameLocks xmlns:a="http://schemas.openxmlformats.org/drawingml/2006/main" noChangeAspect="1"/>
+            </wp:cNvGraphicFramePr>
+            <a:graphic xmlns:a="http://schemas.openxmlformats.org/drawingml/2006/main">
+              <a:graphicData uri="http://schemas.openxmlformats.org/drawingml/2006/picture">
+                <pic:pic xmlns:pic="http://schemas.openxmlformats.org/drawingml/2006/picture">
+                  <pic:nvPicPr>
+                    <pic:cNvPr id="1" name=""/>
+                    <pic:cNvPicPr/>
+                  </pic:nvPicPr>
+                  <pic:blipFill>
+                    <a:blip r:embed="rId13"/>
+                    <a:stretch>
+                      <a:fillRect/>
+                    </a:stretch>
+                  </pic:blipFill>
+                  <pic:spPr>
+                    <a:xfrm>
+                      <a:off x="0" y="0"/>
+                      <a:ext cx="3527950" cy="869957"/>
+                    </a:xfrm>
+                    <a:prstGeom prst="rect">
+                      <a:avLst/>
+                    </a:prstGeom>
+                  </pic:spPr>
+                </pic:pic>
+              </a:graphicData>
+            </a:graphic>
+          </wp:inline>
+        </w:drawing>
+      </w:r>
+      <w:r>
+        <w:rPr>
+          <w:b/>
+          <w:bCs/>
+        </w:rPr>
+        <w:t>html do projeto</w:t>
+      </w:r>
+    </w:p>
+    <w:p>
+      <w:r>
+        <w:drawing>
+          <wp:inline distT="0" distB="0" distL="0" distR="0" wp14:anchorId="0A5E6E3C" wp14:editId="7E9F63C6">
+            <wp:extent cx="4438650" cy="722377"/>
+            <wp:effectExtent l="0" t="0" r="0" b="1905"/>
+            <wp:docPr id="12" name="Imagem 12"/>
+            <wp:cNvGraphicFramePr>
+              <a:graphicFrameLocks xmlns:a="http://schemas.openxmlformats.org/drawingml/2006/main" noChangeAspect="1"/>
+            </wp:cNvGraphicFramePr>
+            <a:graphic xmlns:a="http://schemas.openxmlformats.org/drawingml/2006/main">
+              <a:graphicData uri="http://schemas.openxmlformats.org/drawingml/2006/picture">
+                <pic:pic xmlns:pic="http://schemas.openxmlformats.org/drawingml/2006/picture">
+                  <pic:nvPicPr>
+                    <pic:cNvPr id="1" name=""/>
+                    <pic:cNvPicPr/>
+                  </pic:nvPicPr>
+                  <pic:blipFill>
+                    <a:blip r:embed="rId14"/>
+                    <a:stretch>
+                      <a:fillRect/>
+                    </a:stretch>
+                  </pic:blipFill>
+                  <pic:spPr>
+                    <a:xfrm>
+                      <a:off x="0" y="0"/>
+                      <a:ext cx="4480922" cy="729257"/>
+                    </a:xfrm>
+                    <a:prstGeom prst="rect">
+                      <a:avLst/>
+                    </a:prstGeom>
+                  </pic:spPr>
+                </pic:pic>
+              </a:graphicData>
+            </a:graphic>
+          </wp:inline>
+        </w:drawing>
+      </w:r>
+      <w:r>
+        <w:t>No module</w:t>
+      </w:r>
+    </w:p>
+    <w:p>
+      <w:r>
+        <w:rPr>
+          <w:b/>
+          <w:bCs/>
+        </w:rPr>
+        <w:drawing>
+          <wp:inline distT="0" distB="0" distL="0" distR="0" wp14:anchorId="0A3F3705" wp14:editId="7FCF90FB">
+            <wp:extent cx="5400040" cy="247015"/>
+            <wp:effectExtent l="0" t="0" r="0" b="635"/>
+            <wp:docPr id="14" name="Imagem 14"/>
+            <wp:cNvGraphicFramePr>
+              <a:graphicFrameLocks xmlns:a="http://schemas.openxmlformats.org/drawingml/2006/main" noChangeAspect="1"/>
+            </wp:cNvGraphicFramePr>
+            <a:graphic xmlns:a="http://schemas.openxmlformats.org/drawingml/2006/main">
+              <a:graphicData uri="http://schemas.openxmlformats.org/drawingml/2006/picture">
+                <pic:pic xmlns:pic="http://schemas.openxmlformats.org/drawingml/2006/picture">
+                  <pic:nvPicPr>
+                    <pic:cNvPr id="1" name=""/>
+                    <pic:cNvPicPr/>
+                  </pic:nvPicPr>
+                  <pic:blipFill>
+                    <a:blip r:embed="rId15"/>
+                    <a:stretch>
+                      <a:fillRect/>
+                    </a:stretch>
+                  </pic:blipFill>
+                  <pic:spPr>
+                    <a:xfrm>
+                      <a:off x="0" y="0"/>
+                      <a:ext cx="5400040" cy="247015"/>
+                    </a:xfrm>
+                    <a:prstGeom prst="rect">
+                      <a:avLst/>
+                    </a:prstGeom>
+                  </pic:spPr>
+                </pic:pic>
+              </a:graphicData>
+            </a:graphic>
+          </wp:inline>
+        </w:drawing>
+      </w:r>
+    </w:p>
+    <w:p>
+      <w:pPr>
+        <w:rPr>
+          <w:b/>
+          <w:bCs/>
+        </w:rPr>
+      </w:pPr>
+      <w:r>
+        <w:drawing>
+          <wp:inline distT="0" distB="0" distL="0" distR="0" wp14:anchorId="3C9C65C4" wp14:editId="56F8D237">
+            <wp:extent cx="2914650" cy="1382340"/>
+            <wp:effectExtent l="0" t="0" r="0" b="8890"/>
+            <wp:docPr id="13" name="Imagem 13"/>
+            <wp:cNvGraphicFramePr>
+              <a:graphicFrameLocks xmlns:a="http://schemas.openxmlformats.org/drawingml/2006/main" noChangeAspect="1"/>
+            </wp:cNvGraphicFramePr>
+            <a:graphic xmlns:a="http://schemas.openxmlformats.org/drawingml/2006/main">
+              <a:graphicData uri="http://schemas.openxmlformats.org/drawingml/2006/picture">
+                <pic:pic xmlns:pic="http://schemas.openxmlformats.org/drawingml/2006/picture">
+                  <pic:nvPicPr>
+                    <pic:cNvPr id="1" name=""/>
+                    <pic:cNvPicPr/>
+                  </pic:nvPicPr>
+                  <pic:blipFill>
+                    <a:blip r:embed="rId16"/>
+                    <a:stretch>
+                      <a:fillRect/>
+                    </a:stretch>
+                  </pic:blipFill>
+                  <pic:spPr>
+                    <a:xfrm>
+                      <a:off x="0" y="0"/>
+                      <a:ext cx="2931257" cy="1390216"/>
+                    </a:xfrm>
+                    <a:prstGeom prst="rect">
+                      <a:avLst/>
+                    </a:prstGeom>
+                  </pic:spPr>
+                </pic:pic>
+              </a:graphicData>
+            </a:graphic>
+          </wp:inline>
+        </w:drawing>
+      </w:r>
+    </w:p>
+    <w:p>
+      <w:pPr>
+        <w:rPr>
+          <w:u w:val="single"/>
+        </w:rPr>
+      </w:pPr>
+      <w:r>
+        <w:rPr>
+          <w:u w:val="single"/>
+        </w:rPr>
+        <w:drawing>
+          <wp:inline distT="0" distB="0" distL="0" distR="0" wp14:anchorId="2AB8AFFE" wp14:editId="4E5B1B00">
+            <wp:extent cx="4146550" cy="188701"/>
+            <wp:effectExtent l="0" t="0" r="6350" b="1905"/>
+            <wp:docPr id="15" name="Imagem 15"/>
+            <wp:cNvGraphicFramePr>
+              <a:graphicFrameLocks xmlns:a="http://schemas.openxmlformats.org/drawingml/2006/main" noChangeAspect="1"/>
+            </wp:cNvGraphicFramePr>
+            <a:graphic xmlns:a="http://schemas.openxmlformats.org/drawingml/2006/main">
+              <a:graphicData uri="http://schemas.openxmlformats.org/drawingml/2006/picture">
+                <pic:pic xmlns:pic="http://schemas.openxmlformats.org/drawingml/2006/picture">
+                  <pic:nvPicPr>
+                    <pic:cNvPr id="1" name=""/>
+                    <pic:cNvPicPr/>
+                  </pic:nvPicPr>
+                  <pic:blipFill>
+                    <a:blip r:embed="rId17"/>
+                    <a:stretch>
+                      <a:fillRect/>
+                    </a:stretch>
+                  </pic:blipFill>
+                  <pic:spPr>
+                    <a:xfrm>
+                      <a:off x="0" y="0"/>
+                      <a:ext cx="4224448" cy="192246"/>
+                    </a:xfrm>
+                    <a:prstGeom prst="rect">
+                      <a:avLst/>
+                    </a:prstGeom>
+                  </pic:spPr>
+                </pic:pic>
+              </a:graphicData>
+            </a:graphic>
+          </wp:inline>
+        </w:drawing>
+      </w:r>
+    </w:p>
+    <w:p>
+      <w:r>
+        <w:t>Ao eu não adicionar nada depois do root, ele abre a “primeira-pagina”</w:t>
+      </w:r>
+    </w:p>
+    <w:p>
+      <w:r>
+        <w:drawing>
+          <wp:inline distT="0" distB="0" distL="0" distR="0" wp14:anchorId="2B44296F" wp14:editId="63ADAC9D">
+            <wp:extent cx="2755900" cy="234706"/>
+            <wp:effectExtent l="0" t="0" r="0" b="0"/>
+            <wp:docPr id="17" name="Imagem 17"/>
+            <wp:cNvGraphicFramePr>
+              <a:graphicFrameLocks xmlns:a="http://schemas.openxmlformats.org/drawingml/2006/main" noChangeAspect="1"/>
+            </wp:cNvGraphicFramePr>
+            <a:graphic xmlns:a="http://schemas.openxmlformats.org/drawingml/2006/main">
+              <a:graphicData uri="http://schemas.openxmlformats.org/drawingml/2006/picture">
+                <pic:pic xmlns:pic="http://schemas.openxmlformats.org/drawingml/2006/picture">
+                  <pic:nvPicPr>
+                    <pic:cNvPr id="1" name=""/>
+                    <pic:cNvPicPr/>
+                  </pic:nvPicPr>
+                  <pic:blipFill>
+                    <a:blip r:embed="rId18"/>
+                    <a:stretch>
+                      <a:fillRect/>
+                    </a:stretch>
+                  </pic:blipFill>
+                  <pic:spPr>
+                    <a:xfrm>
+                      <a:off x="0" y="0"/>
+                      <a:ext cx="2795666" cy="238093"/>
+                    </a:xfrm>
+                    <a:prstGeom prst="rect">
+                      <a:avLst/>
+                    </a:prstGeom>
+                  </pic:spPr>
+                </pic:pic>
+              </a:graphicData>
+            </a:graphic>
+          </wp:inline>
+        </w:drawing>
+      </w:r>
+      <w:r>
+        <w:t>No html do componente(pagina-não-encontr)</w:t>
+      </w:r>
+    </w:p>
+    <w:p>
+      <w:r>
+        <w:drawing>
+          <wp:inline distT="0" distB="0" distL="0" distR="0" wp14:anchorId="477FDC0E" wp14:editId="7557EB1C">
+            <wp:extent cx="3949700" cy="211790"/>
+            <wp:effectExtent l="0" t="0" r="0" b="0"/>
+            <wp:docPr id="16" name="Imagem 16"/>
+            <wp:cNvGraphicFramePr>
+              <a:graphicFrameLocks xmlns:a="http://schemas.openxmlformats.org/drawingml/2006/main" noChangeAspect="1"/>
+            </wp:cNvGraphicFramePr>
+            <a:graphic xmlns:a="http://schemas.openxmlformats.org/drawingml/2006/main">
+              <a:graphicData uri="http://schemas.openxmlformats.org/drawingml/2006/picture">
+                <pic:pic xmlns:pic="http://schemas.openxmlformats.org/drawingml/2006/picture">
+                  <pic:nvPicPr>
+                    <pic:cNvPr id="1" name=""/>
+                    <pic:cNvPicPr/>
+                  </pic:nvPicPr>
+                  <pic:blipFill>
+                    <a:blip r:embed="rId19"/>
+                    <a:stretch>
+                      <a:fillRect/>
+                    </a:stretch>
+                  </pic:blipFill>
+                  <pic:spPr>
+                    <a:xfrm>
+                      <a:off x="0" y="0"/>
+                      <a:ext cx="3973067" cy="213043"/>
+                    </a:xfrm>
+                    <a:prstGeom prst="rect">
+                      <a:avLst/>
+                    </a:prstGeom>
+                  </pic:spPr>
+                </pic:pic>
+              </a:graphicData>
+            </a:graphic>
+          </wp:inline>
+        </w:drawing>
+      </w:r>
+      <w:r>
+        <w:t>app.routing.module</w:t>
       </w:r>
     </w:p>
     <w:sectPr>
@@ -443,6 +1188,29 @@
     <w:semiHidden/>
     <w:unhideWhenUsed/>
   </w:style>
+  <w:style w:type="character" w:styleId="Hyperlink">
+    <w:name w:val="Hyperlink"/>
+    <w:basedOn w:val="Fontepargpadro"/>
+    <w:uiPriority w:val="99"/>
+    <w:unhideWhenUsed/>
+    <w:rsid w:val="00980B6D"/>
+    <w:rPr>
+      <w:color w:val="0563C1" w:themeColor="hyperlink"/>
+      <w:u w:val="single"/>
+    </w:rPr>
+  </w:style>
+  <w:style w:type="character" w:styleId="MenoPendente">
+    <w:name w:val="Unresolved Mention"/>
+    <w:basedOn w:val="Fontepargpadro"/>
+    <w:uiPriority w:val="99"/>
+    <w:semiHidden/>
+    <w:unhideWhenUsed/>
+    <w:rsid w:val="00980B6D"/>
+    <w:rPr>
+      <w:color w:val="605E5C"/>
+      <w:shd w:val="clear" w:color="auto" w:fill="E1DFDD"/>
+    </w:rPr>
+  </w:style>
 </w:styles>
 </file>
 

</xml_diff>